<commit_message>
New info to docs
</commit_message>
<xml_diff>
--- a/Implementation_and_Testing.docx
+++ b/Implementation_and_Testing.docx
@@ -12,7 +12,6 @@
           <w:bdr w:val="none" w:sz="0" w:space="0" w:color="auto" w:frame="1"/>
         </w:rPr>
       </w:pPr>
-      <w:bookmarkStart w:id="0" w:name="_GoBack"/>
       <w:r>
         <w:rPr>
           <w:rFonts w:ascii="Arial" w:hAnsi="Arial" w:cs="Arial"/>
@@ -67,7 +66,6 @@
         </w:rPr>
         <w:t xml:space="preserve"> Document </w:t>
       </w:r>
-      <w:bookmarkEnd w:id="0"/>
     </w:p>
     <w:p>
       <w:pPr>
@@ -427,7 +425,7 @@
       <w:pPr>
         <w:pStyle w:val="Heading1"/>
         <w:rPr>
-          <w:rFonts w:ascii="inherit" w:hAnsi="inherit" w:cs="Lucida Grande" w:hint="eastAsia"/>
+          <w:bdr w:val="none" w:sz="0" w:space="0" w:color="auto" w:frame="1"/>
         </w:rPr>
       </w:pPr>
       <w:r>
@@ -440,55 +438,20 @@
     </w:p>
     <w:p>
       <w:pPr>
-        <w:shd w:val="clear" w:color="auto" w:fill="FFFFFF"/>
-        <w:rPr>
-          <w:rFonts w:ascii="Arial" w:hAnsi="Arial" w:cs="Arial"/>
-          <w:i/>
-          <w:color w:val="000000"/>
-          <w:sz w:val="20"/>
-          <w:szCs w:val="20"/>
-          <w:bdr w:val="none" w:sz="0" w:space="0" w:color="auto" w:frame="1"/>
+        <w:ind w:left="288"/>
+        <w:rPr>
+          <w:rFonts w:hint="eastAsia"/>
         </w:rPr>
       </w:pPr>
       <w:r>
-        <w:rPr>
-          <w:rFonts w:ascii="Arial" w:hAnsi="Arial" w:cs="Arial"/>
-          <w:i/>
-          <w:color w:val="000000"/>
-          <w:sz w:val="20"/>
-          <w:szCs w:val="20"/>
-          <w:bdr w:val="none" w:sz="0" w:space="0" w:color="auto" w:frame="1"/>
-        </w:rPr>
-        <w:t>List the programming languages use in your project</w:t>
-      </w:r>
-      <w:r>
-        <w:rPr>
-          <w:rFonts w:ascii="Arial" w:hAnsi="Arial" w:cs="Arial"/>
-          <w:i/>
-          <w:color w:val="000000"/>
-          <w:sz w:val="20"/>
-          <w:szCs w:val="20"/>
-          <w:bdr w:val="none" w:sz="0" w:space="0" w:color="auto" w:frame="1"/>
-        </w:rPr>
-        <w:t>, where you use them (what components of your project)</w:t>
-      </w:r>
-      <w:r>
-        <w:rPr>
-          <w:rFonts w:ascii="Arial" w:hAnsi="Arial" w:cs="Arial"/>
-          <w:i/>
-          <w:color w:val="000000"/>
-          <w:sz w:val="20"/>
-          <w:szCs w:val="20"/>
-          <w:bdr w:val="none" w:sz="0" w:space="0" w:color="auto" w:frame="1"/>
-        </w:rPr>
-        <w:t xml:space="preserve"> and your reason for choosing them (whatever that may be). </w:t>
+        <w:t>We are using Java for the entire framework of the app since it is the easiest for us to use because some members are already familiar with it and due to the fact that we are using Android Studio to implement the app, it makes sense to. We are also using Java for the interaction with the database via Google Firebase, for the same familiarity and ease of use reasons previously stated.</w:t>
       </w:r>
     </w:p>
     <w:p>
       <w:pPr>
         <w:pStyle w:val="Heading1"/>
         <w:rPr>
-          <w:rFonts w:ascii="inherit" w:hAnsi="inherit" w:cs="Lucida Grande" w:hint="eastAsia"/>
+          <w:bdr w:val="none" w:sz="0" w:space="0" w:color="auto" w:frame="1"/>
         </w:rPr>
       </w:pPr>
       <w:r>
@@ -500,41 +463,49 @@
     </w:p>
     <w:p>
       <w:pPr>
-        <w:shd w:val="clear" w:color="auto" w:fill="FFFFFF"/>
-        <w:rPr>
-          <w:rFonts w:ascii="Arial" w:hAnsi="Arial" w:cs="Arial"/>
-          <w:i/>
-          <w:color w:val="000000"/>
-          <w:sz w:val="20"/>
-          <w:szCs w:val="20"/>
-          <w:bdr w:val="none" w:sz="0" w:space="0" w:color="auto" w:frame="1"/>
+        <w:ind w:left="288"/>
+        <w:rPr>
+          <w:rFonts w:hint="eastAsia"/>
         </w:rPr>
       </w:pPr>
       <w:r>
-        <w:rPr>
-          <w:rFonts w:ascii="Arial" w:hAnsi="Arial" w:cs="Arial"/>
-          <w:i/>
-          <w:color w:val="000000"/>
-          <w:sz w:val="20"/>
-          <w:szCs w:val="20"/>
-          <w:bdr w:val="none" w:sz="0" w:space="0" w:color="auto" w:frame="1"/>
-        </w:rPr>
-        <w:t>List all the platforms, APIs, Databases, and any other technologies you use in your project and where you use them (in what components of your project).</w:t>
+        <w:t xml:space="preserve">For the Basic UI we have so far, we used elements native to Android Studio. We are using Google Firebase to create our database and we are using </w:t>
+      </w:r>
+      <w:r>
+        <w:t>Google’s GPS API for the location services our app provides.</w:t>
+      </w:r>
+      <w:bookmarkStart w:id="0" w:name="_GoBack"/>
+      <w:bookmarkEnd w:id="0"/>
+    </w:p>
+    <w:p>
+      <w:pPr>
+        <w:pStyle w:val="Heading1"/>
+        <w:rPr>
+          <w:bdr w:val="none" w:sz="0" w:space="0" w:color="auto" w:frame="1"/>
+        </w:rPr>
+      </w:pPr>
+      <w:r>
+        <w:rPr>
+          <w:bdr w:val="none" w:sz="0" w:space="0" w:color="auto" w:frame="1"/>
+        </w:rPr>
+        <w:t>Execution-based Functional Testing</w:t>
       </w:r>
     </w:p>
     <w:p>
       <w:pPr>
-        <w:pStyle w:val="Heading1"/>
-        <w:rPr>
-          <w:rFonts w:ascii="inherit" w:hAnsi="inherit" w:cs="Lucida Grande" w:hint="eastAsia"/>
-        </w:rPr>
+        <w:ind w:left="288"/>
       </w:pPr>
       <w:r>
-        <w:rPr>
-          <w:bdr w:val="none" w:sz="0" w:space="0" w:color="auto" w:frame="1"/>
-        </w:rPr>
-        <w:t>Execution-based Functional Testing</w:t>
+        <w:t>Tested Google Maps API by using the Android emulator provided by Android Studio and fed it many different location data to ensure accuracy and capability.</w:t>
       </w:r>
+    </w:p>
+    <w:p>
+      <w:pPr>
+        <w:ind w:left="288"/>
+        <w:rPr>
+          <w:rFonts w:hint="eastAsia"/>
+        </w:rPr>
+      </w:pPr>
     </w:p>
     <w:p>
       <w:pPr>
@@ -5125,6 +5096,7 @@
     <w:lsdException w:name="HTML Sample" w:semiHidden="1" w:unhideWhenUsed="1"/>
     <w:lsdException w:name="HTML Typewriter" w:semiHidden="1" w:unhideWhenUsed="1"/>
     <w:lsdException w:name="HTML Variable" w:semiHidden="1" w:unhideWhenUsed="1"/>
+    <w:lsdException w:name="Normal Table" w:semiHidden="1" w:unhideWhenUsed="1"/>
     <w:lsdException w:name="annotation subject" w:semiHidden="1" w:unhideWhenUsed="1"/>
     <w:lsdException w:name="No List" w:semiHidden="1" w:unhideWhenUsed="1"/>
     <w:lsdException w:name="Outline List 1" w:semiHidden="1" w:unhideWhenUsed="1"/>
@@ -5171,8 +5143,10 @@
     <w:lsdException w:name="Table Subtle 2" w:semiHidden="1" w:unhideWhenUsed="1"/>
     <w:lsdException w:name="Table Web 1" w:semiHidden="1" w:unhideWhenUsed="1"/>
     <w:lsdException w:name="Table Web 2" w:semiHidden="1" w:unhideWhenUsed="1"/>
+    <w:lsdException w:name="Table Web 3" w:semiHidden="1" w:unhideWhenUsed="1"/>
     <w:lsdException w:name="Balloon Text" w:semiHidden="1" w:unhideWhenUsed="1"/>
     <w:lsdException w:name="Table Grid" w:uiPriority="59"/>
+    <w:lsdException w:name="Table Theme" w:semiHidden="1" w:unhideWhenUsed="1"/>
     <w:lsdException w:name="Placeholder Text" w:semiHidden="1"/>
     <w:lsdException w:name="No Spacing" w:uiPriority="1" w:qFormat="1"/>
     <w:lsdException w:name="Light Shading" w:uiPriority="60"/>

</xml_diff>